<commit_message>
Update PI Jogo documento 09-08-22.docx
</commit_message>
<xml_diff>
--- a/aquivos word aqui/PI Jogo documento 09-08-22.docx
+++ b/aquivos word aqui/PI Jogo documento 09-08-22.docx
@@ -6104,6 +6104,232 @@
     </w:p>
     <w:p>
       <w:pPr>
+        <w:spacing w:before="98" w:line="360" w:lineRule="auto"/>
+        <w:ind w:firstLine="360"/>
+        <w:jc w:val="both"/>
+        <w:rPr>
+          <w:color w:val="000000" w:themeColor="text1"/>
+          <w:sz w:val="24"/>
+          <w:szCs w:val="24"/>
+        </w:rPr>
+      </w:pPr>
+      <w:r>
+        <w:rPr>
+          <w:color w:val="000000" w:themeColor="text1"/>
+          <w:sz w:val="24"/>
+          <w:szCs w:val="24"/>
+        </w:rPr>
+        <w:t>O Motor Gráfico Unity Engine foi criad</w:t>
+      </w:r>
+      <w:r>
+        <w:rPr>
+          <w:color w:val="000000" w:themeColor="text1"/>
+          <w:sz w:val="24"/>
+          <w:szCs w:val="24"/>
+        </w:rPr>
+        <w:t xml:space="preserve">o pela empresa Unity </w:t>
+      </w:r>
+      <w:r>
+        <w:rPr>
+          <w:color w:val="000000" w:themeColor="text1"/>
+          <w:sz w:val="24"/>
+          <w:szCs w:val="24"/>
+        </w:rPr>
+        <w:t>Technologies</w:t>
+      </w:r>
+      <w:r>
+        <w:rPr>
+          <w:color w:val="000000" w:themeColor="text1"/>
+          <w:sz w:val="24"/>
+          <w:szCs w:val="24"/>
+        </w:rPr>
+        <w:t xml:space="preserve"> que foi fundada na Dinamarca em 2004 com o nome de </w:t>
+      </w:r>
+      <w:r>
+        <w:rPr>
+          <w:i/>
+          <w:iCs/>
+          <w:color w:val="000000" w:themeColor="text1"/>
+          <w:sz w:val="24"/>
+          <w:szCs w:val="24"/>
+        </w:rPr>
+        <w:t>“</w:t>
+      </w:r>
+      <w:proofErr w:type="spellStart"/>
+      <w:r>
+        <w:rPr>
+          <w:i/>
+          <w:iCs/>
+          <w:color w:val="000000" w:themeColor="text1"/>
+          <w:sz w:val="24"/>
+          <w:szCs w:val="24"/>
+        </w:rPr>
+        <w:t>Over</w:t>
+      </w:r>
+      <w:proofErr w:type="spellEnd"/>
+      <w:r>
+        <w:rPr>
+          <w:i/>
+          <w:iCs/>
+          <w:color w:val="000000" w:themeColor="text1"/>
+          <w:sz w:val="24"/>
+          <w:szCs w:val="24"/>
+        </w:rPr>
+        <w:t xml:space="preserve"> </w:t>
+      </w:r>
+      <w:proofErr w:type="spellStart"/>
+      <w:r>
+        <w:rPr>
+          <w:i/>
+          <w:iCs/>
+          <w:color w:val="000000" w:themeColor="text1"/>
+          <w:sz w:val="24"/>
+          <w:szCs w:val="24"/>
+        </w:rPr>
+        <w:t>the</w:t>
+      </w:r>
+      <w:proofErr w:type="spellEnd"/>
+      <w:r>
+        <w:rPr>
+          <w:i/>
+          <w:iCs/>
+          <w:color w:val="000000" w:themeColor="text1"/>
+          <w:sz w:val="24"/>
+          <w:szCs w:val="24"/>
+        </w:rPr>
+        <w:t xml:space="preserve"> </w:t>
+      </w:r>
+      <w:proofErr w:type="spellStart"/>
+      <w:r>
+        <w:rPr>
+          <w:i/>
+          <w:iCs/>
+          <w:color w:val="000000" w:themeColor="text1"/>
+          <w:sz w:val="24"/>
+          <w:szCs w:val="24"/>
+        </w:rPr>
+        <w:t>Edge</w:t>
+      </w:r>
+      <w:proofErr w:type="spellEnd"/>
+      <w:r>
+        <w:rPr>
+          <w:i/>
+          <w:iCs/>
+          <w:color w:val="000000" w:themeColor="text1"/>
+          <w:sz w:val="24"/>
+          <w:szCs w:val="24"/>
+        </w:rPr>
+        <w:t xml:space="preserve"> </w:t>
+      </w:r>
+      <w:proofErr w:type="spellStart"/>
+      <w:r>
+        <w:rPr>
+          <w:i/>
+          <w:iCs/>
+          <w:color w:val="000000" w:themeColor="text1"/>
+          <w:sz w:val="24"/>
+          <w:szCs w:val="24"/>
+        </w:rPr>
+        <w:t>Entertainment</w:t>
+      </w:r>
+      <w:proofErr w:type="spellEnd"/>
+      <w:r>
+        <w:rPr>
+          <w:i/>
+          <w:iCs/>
+          <w:color w:val="000000" w:themeColor="text1"/>
+          <w:sz w:val="24"/>
+          <w:szCs w:val="24"/>
+        </w:rPr>
+        <w:t>”</w:t>
+      </w:r>
+      <w:r>
+        <w:rPr>
+          <w:i/>
+          <w:iCs/>
+          <w:color w:val="000000" w:themeColor="text1"/>
+          <w:sz w:val="24"/>
+          <w:szCs w:val="24"/>
+        </w:rPr>
+        <w:t xml:space="preserve"> </w:t>
+      </w:r>
+      <w:r>
+        <w:rPr>
+          <w:color w:val="000000" w:themeColor="text1"/>
+          <w:sz w:val="24"/>
+          <w:szCs w:val="24"/>
+        </w:rPr>
+        <w:t xml:space="preserve">que fora rebatizada em 2007 para o nome atual, o seu principal produto é a Unity Engine que foi lançada em 2005 em uma conferencia da Apple, ela foi criada originalmente para ser utilizada apenas no </w:t>
+      </w:r>
+      <w:proofErr w:type="gramStart"/>
+      <w:r>
+        <w:rPr>
+          <w:color w:val="000000" w:themeColor="text1"/>
+          <w:sz w:val="24"/>
+          <w:szCs w:val="24"/>
+        </w:rPr>
+        <w:t>MAC</w:t>
+      </w:r>
+      <w:proofErr w:type="gramEnd"/>
+      <w:r>
+        <w:rPr>
+          <w:color w:val="000000" w:themeColor="text1"/>
+          <w:sz w:val="24"/>
+          <w:szCs w:val="24"/>
+        </w:rPr>
+        <w:t xml:space="preserve"> mas posteriormente </w:t>
+      </w:r>
+      <w:r>
+        <w:rPr>
+          <w:color w:val="000000" w:themeColor="text1"/>
+          <w:sz w:val="24"/>
+          <w:szCs w:val="24"/>
+        </w:rPr>
+        <w:t>teve uma versão liberada para Windows apenas em navegadores. Em apenas 2 anos a Unity teve um</w:t>
+      </w:r>
+      <w:r>
+        <w:rPr>
+          <w:color w:val="000000" w:themeColor="text1"/>
+          <w:sz w:val="24"/>
+          <w:szCs w:val="24"/>
+        </w:rPr>
+        <w:t xml:space="preserve">a aceitação do publico bastante clorosa e um desenvolvimento absurdo, onde em suas atualizações mais de 50 </w:t>
+      </w:r>
+      <w:r>
+        <w:rPr>
+          <w:color w:val="000000" w:themeColor="text1"/>
+          <w:sz w:val="24"/>
+          <w:szCs w:val="24"/>
+        </w:rPr>
+        <w:t xml:space="preserve">novos </w:t>
+      </w:r>
+      <w:r>
+        <w:rPr>
+          <w:color w:val="000000" w:themeColor="text1"/>
+          <w:sz w:val="24"/>
+          <w:szCs w:val="24"/>
+        </w:rPr>
+        <w:t>recur</w:t>
+      </w:r>
+      <w:r>
+        <w:rPr>
+          <w:color w:val="000000" w:themeColor="text1"/>
+          <w:sz w:val="24"/>
+          <w:szCs w:val="24"/>
+        </w:rPr>
+        <w:t xml:space="preserve">sos </w:t>
+      </w:r>
+      <w:r>
+        <w:rPr>
+          <w:color w:val="000000" w:themeColor="text1"/>
+          <w:sz w:val="24"/>
+          <w:szCs w:val="24"/>
+        </w:rPr>
+        <w:t>para os desenvolvedores.</w:t>
+      </w:r>
+    </w:p>
+    <w:p>
+      <w:pPr>
         <w:pStyle w:val="PargrafodaLista"/>
         <w:numPr>
           <w:ilvl w:val="1"/>
@@ -6424,16 +6650,14 @@
         </w:rPr>
         <w:t xml:space="preserve">Ferreira, </w:t>
       </w:r>
-      <w:proofErr w:type="spellStart"/>
-      <w:r>
-        <w:rPr>
-          <w:color w:val="000000" w:themeColor="text1"/>
-          <w:sz w:val="24"/>
-          <w:szCs w:val="24"/>
-        </w:rPr>
-        <w:t>Luis</w:t>
-      </w:r>
-      <w:proofErr w:type="spellEnd"/>
+      <w:r>
+        <w:rPr>
+          <w:color w:val="000000" w:themeColor="text1"/>
+          <w:sz w:val="24"/>
+          <w:szCs w:val="24"/>
+        </w:rPr>
+        <w:t>Luís</w:t>
+      </w:r>
       <w:r>
         <w:rPr>
           <w:color w:val="000000" w:themeColor="text1"/>
@@ -6608,6 +6832,156 @@
         </w:rPr>
         <w:t>https://www.showmetech.com.br/tecnologias-que-revolucionaram-os-games/</w:t>
       </w:r>
+    </w:p>
+    <w:p>
+      <w:pPr>
+        <w:spacing w:before="98"/>
+        <w:rPr>
+          <w:color w:val="000000" w:themeColor="text1"/>
+          <w:sz w:val="24"/>
+          <w:szCs w:val="24"/>
+        </w:rPr>
+      </w:pPr>
+    </w:p>
+    <w:p>
+      <w:pPr>
+        <w:spacing w:before="98"/>
+        <w:rPr>
+          <w:color w:val="000000" w:themeColor="text1"/>
+          <w:sz w:val="24"/>
+          <w:szCs w:val="24"/>
+        </w:rPr>
+      </w:pPr>
+      <w:r>
+        <w:rPr>
+          <w:color w:val="000000" w:themeColor="text1"/>
+          <w:sz w:val="24"/>
+          <w:szCs w:val="24"/>
+        </w:rPr>
+        <w:t>https://www.tecmundo.com.br/video-game-e-jogos/9263-o-que-e-engine-ou-motor-grafico-.htm</w:t>
+      </w:r>
+    </w:p>
+    <w:p>
+      <w:pPr>
+        <w:spacing w:before="98"/>
+        <w:rPr>
+          <w:color w:val="000000" w:themeColor="text1"/>
+          <w:sz w:val="24"/>
+          <w:szCs w:val="24"/>
+        </w:rPr>
+      </w:pPr>
+    </w:p>
+    <w:p>
+      <w:pPr>
+        <w:spacing w:before="98"/>
+        <w:rPr>
+          <w:color w:val="000000" w:themeColor="text1"/>
+          <w:sz w:val="24"/>
+          <w:szCs w:val="24"/>
+        </w:rPr>
+      </w:pPr>
+      <w:r>
+        <w:rPr>
+          <w:color w:val="000000" w:themeColor="text1"/>
+          <w:sz w:val="24"/>
+          <w:szCs w:val="24"/>
+        </w:rPr>
+        <w:t>https://www.crieseusjogos.com.br/como-surgiu-a-unity-engine/</w:t>
+      </w:r>
+    </w:p>
+    <w:p>
+      <w:pPr>
+        <w:spacing w:before="98"/>
+        <w:rPr>
+          <w:color w:val="000000" w:themeColor="text1"/>
+          <w:sz w:val="24"/>
+          <w:szCs w:val="24"/>
+        </w:rPr>
+      </w:pPr>
+    </w:p>
+    <w:p>
+      <w:pPr>
+        <w:spacing w:before="98"/>
+        <w:rPr>
+          <w:color w:val="000000" w:themeColor="text1"/>
+          <w:sz w:val="24"/>
+          <w:szCs w:val="24"/>
+        </w:rPr>
+      </w:pPr>
+      <w:r>
+        <w:rPr>
+          <w:color w:val="000000" w:themeColor="text1"/>
+          <w:sz w:val="24"/>
+          <w:szCs w:val="24"/>
+        </w:rPr>
+        <w:t>https://www.masterd.pt/blog/o-que-e-o-unity-e-para-que-serve</w:t>
+      </w:r>
+    </w:p>
+    <w:p>
+      <w:pPr>
+        <w:spacing w:before="98"/>
+        <w:rPr>
+          <w:color w:val="000000" w:themeColor="text1"/>
+          <w:sz w:val="24"/>
+          <w:szCs w:val="24"/>
+        </w:rPr>
+      </w:pPr>
+    </w:p>
+    <w:p>
+      <w:pPr>
+        <w:spacing w:before="98"/>
+        <w:rPr>
+          <w:color w:val="000000" w:themeColor="text1"/>
+          <w:sz w:val="24"/>
+          <w:szCs w:val="24"/>
+        </w:rPr>
+      </w:pPr>
+      <w:r>
+        <w:rPr>
+          <w:color w:val="000000" w:themeColor="text1"/>
+          <w:sz w:val="24"/>
+          <w:szCs w:val="24"/>
+        </w:rPr>
+        <w:t>https://treinamento24.com/library/lecture/read/763480-como-funciona-a-unity</w:t>
+      </w:r>
+    </w:p>
+    <w:p>
+      <w:pPr>
+        <w:spacing w:before="98"/>
+        <w:rPr>
+          <w:color w:val="000000" w:themeColor="text1"/>
+          <w:sz w:val="24"/>
+          <w:szCs w:val="24"/>
+        </w:rPr>
+      </w:pPr>
+    </w:p>
+    <w:p>
+      <w:pPr>
+        <w:spacing w:before="98"/>
+        <w:rPr>
+          <w:color w:val="000000" w:themeColor="text1"/>
+          <w:sz w:val="24"/>
+          <w:szCs w:val="24"/>
+        </w:rPr>
+      </w:pPr>
+      <w:r>
+        <w:rPr>
+          <w:color w:val="000000" w:themeColor="text1"/>
+          <w:sz w:val="24"/>
+          <w:szCs w:val="24"/>
+        </w:rPr>
+        <w:t>https://blog.impulso.network/unity-uma-poderosa-ferramenta-para-desenvolvimento-de-jogos-mfbp/</w:t>
+      </w:r>
+    </w:p>
+    <w:p>
+      <w:pPr>
+        <w:spacing w:before="98"/>
+        <w:rPr>
+          <w:color w:val="000000" w:themeColor="text1"/>
+          <w:sz w:val="24"/>
+          <w:szCs w:val="24"/>
+        </w:rPr>
+      </w:pPr>
       <w:r>
         <w:rPr>
           <w:color w:val="000000" w:themeColor="text1"/>

</xml_diff>